<commit_message>
Collin log sprint 3
</commit_message>
<xml_diff>
--- a/docs/logs/log_collin_kloppenburg.docx
+++ b/docs/logs/log_collin_kloppenburg.docx
@@ -408,7 +408,6 @@
               <w:kern w:val="2"/>
               <w:sz w:val="24"/>
               <w:szCs w:val="24"/>
-              <w:lang/>
               <w14:ligatures w14:val="standardContextual"/>
             </w:rPr>
           </w:pPr>
@@ -491,7 +490,6 @@
               <w:kern w:val="2"/>
               <w:sz w:val="24"/>
               <w:szCs w:val="24"/>
-              <w:lang/>
               <w14:ligatures w14:val="standardContextual"/>
             </w:rPr>
           </w:pPr>
@@ -565,7 +563,6 @@
               <w:kern w:val="2"/>
               <w:sz w:val="24"/>
               <w:szCs w:val="24"/>
-              <w:lang/>
               <w14:ligatures w14:val="standardContextual"/>
             </w:rPr>
           </w:pPr>
@@ -639,7 +636,6 @@
               <w:kern w:val="2"/>
               <w:sz w:val="24"/>
               <w:szCs w:val="24"/>
-              <w:lang/>
               <w14:ligatures w14:val="standardContextual"/>
             </w:rPr>
           </w:pPr>
@@ -713,7 +709,6 @@
               <w:kern w:val="2"/>
               <w:sz w:val="24"/>
               <w:szCs w:val="24"/>
-              <w:lang/>
               <w14:ligatures w14:val="standardContextual"/>
             </w:rPr>
           </w:pPr>
@@ -2226,6 +2221,7 @@
         <w:rPr>
           <w:i/>
           <w:iCs/>
+          <w:noProof/>
         </w:rPr>
         <w:drawing>
           <wp:inline distT="0" distB="0" distL="0" distR="0" wp14:anchorId="325516BD" wp14:editId="5D79F4D4">
@@ -2267,6 +2263,7 @@
         <w:rPr>
           <w:b/>
           <w:bCs/>
+          <w:noProof/>
         </w:rPr>
         <w:drawing>
           <wp:inline distT="0" distB="0" distL="0" distR="0" wp14:anchorId="63AC6752" wp14:editId="1A1AA0B9">
@@ -2308,6 +2305,7 @@
         <w:rPr>
           <w:b/>
           <w:bCs/>
+          <w:noProof/>
         </w:rPr>
         <w:drawing>
           <wp:inline distT="0" distB="0" distL="0" distR="0" wp14:anchorId="02A51386" wp14:editId="7370205C">
@@ -2349,6 +2347,7 @@
         <w:rPr>
           <w:b/>
           <w:bCs/>
+          <w:noProof/>
         </w:rPr>
         <w:drawing>
           <wp:inline distT="0" distB="0" distL="0" distR="0" wp14:anchorId="74AF4572" wp14:editId="4FDBDA65">
@@ -2390,6 +2389,7 @@
         <w:rPr>
           <w:b/>
           <w:bCs/>
+          <w:noProof/>
         </w:rPr>
         <w:drawing>
           <wp:inline distT="0" distB="0" distL="0" distR="0" wp14:anchorId="1695FA0A" wp14:editId="032F6001">
@@ -2562,7 +2562,13 @@
         <w:br/>
       </w:r>
       <w:r>
-        <w:t>het schrijven binnen code is soms moeilijk voor mij, aangezien ik liever niet veel wil aanpassen aan de scripts. Verder waren er niet echt uitdagingen, communicatie en samenwerking ging zeer goed.</w:t>
+        <w:t xml:space="preserve">het schrijven binnen code </w:t>
+      </w:r>
+      <w:r>
+        <w:t xml:space="preserve">van andere </w:t>
+      </w:r>
+      <w:r>
+        <w:t>is soms moeilijk voor mij, aangezien ik liever niet veel wil aanpassen aan de scripts. Verder waren er niet echt uitdagingen, communicatie en samenwerking ging zeer goed.</w:t>
       </w:r>
       <w:r>
         <w:rPr>
@@ -2920,24 +2926,216 @@
       </w:r>
       <w:r>
         <w:rPr>
-          <w:b/>
-          <w:bCs/>
+          <w:i/>
+          <w:iCs/>
         </w:rPr>
         <w:br/>
       </w:r>
       <w:r>
-        <w:rPr>
-          <w:i/>
-          <w:iCs/>
-        </w:rPr>
-        <w:t>…</w:t>
-      </w:r>
-      <w:r>
-        <w:rPr>
-          <w:i/>
-          <w:iCs/>
-        </w:rPr>
-        <w:br/>
+        <w:drawing>
+          <wp:inline distT="0" distB="0" distL="0" distR="0" wp14:anchorId="6EB31A79" wp14:editId="5C352392">
+            <wp:extent cx="3267916" cy="1733739"/>
+            <wp:effectExtent l="0" t="0" r="8890" b="0"/>
+            <wp:docPr id="1055108983" name="Picture 1"/>
+            <wp:cNvGraphicFramePr>
+              <a:graphicFrameLocks xmlns:a="http://schemas.openxmlformats.org/drawingml/2006/main" noChangeAspect="1"/>
+            </wp:cNvGraphicFramePr>
+            <a:graphic xmlns:a="http://schemas.openxmlformats.org/drawingml/2006/main">
+              <a:graphicData uri="http://schemas.openxmlformats.org/drawingml/2006/picture">
+                <pic:pic xmlns:pic="http://schemas.openxmlformats.org/drawingml/2006/picture">
+                  <pic:nvPicPr>
+                    <pic:cNvPr id="1055108983" name=""/>
+                    <pic:cNvPicPr/>
+                  </pic:nvPicPr>
+                  <pic:blipFill>
+                    <a:blip r:embed="rId21"/>
+                    <a:stretch>
+                      <a:fillRect/>
+                    </a:stretch>
+                  </pic:blipFill>
+                  <pic:spPr>
+                    <a:xfrm>
+                      <a:off x="0" y="0"/>
+                      <a:ext cx="3280214" cy="1740264"/>
+                    </a:xfrm>
+                    <a:prstGeom prst="rect">
+                      <a:avLst/>
+                    </a:prstGeom>
+                  </pic:spPr>
+                </pic:pic>
+              </a:graphicData>
+            </a:graphic>
+          </wp:inline>
+        </w:drawing>
+      </w:r>
+    </w:p>
+    <w:p>
+      <w:pPr>
+        <w:pStyle w:val="ListParagraph"/>
+        <w:ind w:left="360"/>
+      </w:pPr>
+      <w:r>
+        <w:drawing>
+          <wp:inline distT="0" distB="0" distL="0" distR="0" wp14:anchorId="0D74F0E0" wp14:editId="609FF160">
+            <wp:extent cx="3274612" cy="1439501"/>
+            <wp:effectExtent l="0" t="0" r="2540" b="8890"/>
+            <wp:docPr id="2018307173" name="Picture 1" descr="A screenshot of a phone&#10;&#10;Description automatically generated"/>
+            <wp:cNvGraphicFramePr>
+              <a:graphicFrameLocks xmlns:a="http://schemas.openxmlformats.org/drawingml/2006/main" noChangeAspect="1"/>
+            </wp:cNvGraphicFramePr>
+            <a:graphic xmlns:a="http://schemas.openxmlformats.org/drawingml/2006/main">
+              <a:graphicData uri="http://schemas.openxmlformats.org/drawingml/2006/picture">
+                <pic:pic xmlns:pic="http://schemas.openxmlformats.org/drawingml/2006/picture">
+                  <pic:nvPicPr>
+                    <pic:cNvPr id="2018307173" name="Picture 1" descr="A screenshot of a phone&#10;&#10;Description automatically generated"/>
+                    <pic:cNvPicPr/>
+                  </pic:nvPicPr>
+                  <pic:blipFill>
+                    <a:blip r:embed="rId22"/>
+                    <a:stretch>
+                      <a:fillRect/>
+                    </a:stretch>
+                  </pic:blipFill>
+                  <pic:spPr>
+                    <a:xfrm>
+                      <a:off x="0" y="0"/>
+                      <a:ext cx="3296225" cy="1449002"/>
+                    </a:xfrm>
+                    <a:prstGeom prst="rect">
+                      <a:avLst/>
+                    </a:prstGeom>
+                  </pic:spPr>
+                </pic:pic>
+              </a:graphicData>
+            </a:graphic>
+          </wp:inline>
+        </w:drawing>
+      </w:r>
+      <w:r>
+        <w:drawing>
+          <wp:inline distT="0" distB="0" distL="0" distR="0" wp14:anchorId="438DF298" wp14:editId="2643178E">
+            <wp:extent cx="3284109" cy="1471188"/>
+            <wp:effectExtent l="0" t="0" r="0" b="0"/>
+            <wp:docPr id="1296704035" name="Picture 1" descr="A screenshot of a phone&#10;&#10;Description automatically generated"/>
+            <wp:cNvGraphicFramePr>
+              <a:graphicFrameLocks xmlns:a="http://schemas.openxmlformats.org/drawingml/2006/main" noChangeAspect="1"/>
+            </wp:cNvGraphicFramePr>
+            <a:graphic xmlns:a="http://schemas.openxmlformats.org/drawingml/2006/main">
+              <a:graphicData uri="http://schemas.openxmlformats.org/drawingml/2006/picture">
+                <pic:pic xmlns:pic="http://schemas.openxmlformats.org/drawingml/2006/picture">
+                  <pic:nvPicPr>
+                    <pic:cNvPr id="1296704035" name="Picture 1" descr="A screenshot of a phone&#10;&#10;Description automatically generated"/>
+                    <pic:cNvPicPr/>
+                  </pic:nvPicPr>
+                  <pic:blipFill>
+                    <a:blip r:embed="rId23"/>
+                    <a:stretch>
+                      <a:fillRect/>
+                    </a:stretch>
+                  </pic:blipFill>
+                  <pic:spPr>
+                    <a:xfrm>
+                      <a:off x="0" y="0"/>
+                      <a:ext cx="3302097" cy="1479246"/>
+                    </a:xfrm>
+                    <a:prstGeom prst="rect">
+                      <a:avLst/>
+                    </a:prstGeom>
+                  </pic:spPr>
+                </pic:pic>
+              </a:graphicData>
+            </a:graphic>
+          </wp:inline>
+        </w:drawing>
+      </w:r>
+      <w:r>
+        <w:drawing>
+          <wp:inline distT="0" distB="0" distL="0" distR="0" wp14:anchorId="0D565A32" wp14:editId="27039456">
+            <wp:extent cx="3282117" cy="1299172"/>
+            <wp:effectExtent l="0" t="0" r="0" b="0"/>
+            <wp:docPr id="835995116" name="Picture 1"/>
+            <wp:cNvGraphicFramePr>
+              <a:graphicFrameLocks xmlns:a="http://schemas.openxmlformats.org/drawingml/2006/main" noChangeAspect="1"/>
+            </wp:cNvGraphicFramePr>
+            <a:graphic xmlns:a="http://schemas.openxmlformats.org/drawingml/2006/main">
+              <a:graphicData uri="http://schemas.openxmlformats.org/drawingml/2006/picture">
+                <pic:pic xmlns:pic="http://schemas.openxmlformats.org/drawingml/2006/picture">
+                  <pic:nvPicPr>
+                    <pic:cNvPr id="835995116" name=""/>
+                    <pic:cNvPicPr/>
+                  </pic:nvPicPr>
+                  <pic:blipFill>
+                    <a:blip r:embed="rId24"/>
+                    <a:stretch>
+                      <a:fillRect/>
+                    </a:stretch>
+                  </pic:blipFill>
+                  <pic:spPr>
+                    <a:xfrm>
+                      <a:off x="0" y="0"/>
+                      <a:ext cx="3310660" cy="1310470"/>
+                    </a:xfrm>
+                    <a:prstGeom prst="rect">
+                      <a:avLst/>
+                    </a:prstGeom>
+                  </pic:spPr>
+                </pic:pic>
+              </a:graphicData>
+            </a:graphic>
+          </wp:inline>
+        </w:drawing>
+      </w:r>
+      <w:r>
+        <w:drawing>
+          <wp:inline distT="0" distB="0" distL="0" distR="0" wp14:anchorId="05A25450" wp14:editId="466FB074">
+            <wp:extent cx="3283585" cy="1166756"/>
+            <wp:effectExtent l="0" t="0" r="0" b="0"/>
+            <wp:docPr id="1860574224" name="Picture 1"/>
+            <wp:cNvGraphicFramePr>
+              <a:graphicFrameLocks xmlns:a="http://schemas.openxmlformats.org/drawingml/2006/main" noChangeAspect="1"/>
+            </wp:cNvGraphicFramePr>
+            <a:graphic xmlns:a="http://schemas.openxmlformats.org/drawingml/2006/main">
+              <a:graphicData uri="http://schemas.openxmlformats.org/drawingml/2006/picture">
+                <pic:pic xmlns:pic="http://schemas.openxmlformats.org/drawingml/2006/picture">
+                  <pic:nvPicPr>
+                    <pic:cNvPr id="1860574224" name=""/>
+                    <pic:cNvPicPr/>
+                  </pic:nvPicPr>
+                  <pic:blipFill>
+                    <a:blip r:embed="rId25"/>
+                    <a:stretch>
+                      <a:fillRect/>
+                    </a:stretch>
+                  </pic:blipFill>
+                  <pic:spPr>
+                    <a:xfrm>
+                      <a:off x="0" y="0"/>
+                      <a:ext cx="3294909" cy="1170780"/>
+                    </a:xfrm>
+                    <a:prstGeom prst="rect">
+                      <a:avLst/>
+                    </a:prstGeom>
+                  </pic:spPr>
+                </pic:pic>
+              </a:graphicData>
+            </a:graphic>
+          </wp:inline>
+        </w:drawing>
+      </w:r>
+    </w:p>
+    <w:p>
+      <w:pPr>
+        <w:rPr>
+          <w:b/>
+          <w:bCs/>
+        </w:rPr>
+      </w:pPr>
+      <w:r>
+        <w:rPr>
+          <w:b/>
+          <w:bCs/>
+        </w:rPr>
+        <w:br w:type="page"/>
       </w:r>
     </w:p>
     <w:p>
@@ -2945,7 +3143,7 @@
         <w:pStyle w:val="ListParagraph"/>
         <w:numPr>
           <w:ilvl w:val="0"/>
-          <w:numId w:val="40"/>
+          <w:numId w:val="39"/>
         </w:numPr>
       </w:pPr>
       <w:r>
@@ -2953,6 +3151,7 @@
           <w:b/>
           <w:bCs/>
         </w:rPr>
+        <w:lastRenderedPageBreak/>
         <w:t xml:space="preserve">Wat is er </w:t>
       </w:r>
       <w:r>
@@ -2976,19 +3175,53 @@
         </w:rPr>
         <w:t xml:space="preserve"> bereikt? </w:t>
       </w:r>
-      <w:r>
-        <w:rPr>
-          <w:b/>
-          <w:bCs/>
-        </w:rPr>
-        <w:br/>
-      </w:r>
-      <w:r>
-        <w:rPr>
-          <w:i/>
-          <w:iCs/>
-        </w:rPr>
-        <w:t>…</w:t>
+    </w:p>
+    <w:p>
+      <w:pPr>
+        <w:pStyle w:val="ListParagraph"/>
+        <w:numPr>
+          <w:ilvl w:val="1"/>
+          <w:numId w:val="39"/>
+        </w:numPr>
+      </w:pPr>
+      <w:r>
+        <w:t>Extra models gemaakt</w:t>
+      </w:r>
+    </w:p>
+    <w:p>
+      <w:pPr>
+        <w:pStyle w:val="ListParagraph"/>
+        <w:numPr>
+          <w:ilvl w:val="1"/>
+          <w:numId w:val="39"/>
+        </w:numPr>
+      </w:pPr>
+      <w:r>
+        <w:t>Water shader gemaakt</w:t>
+      </w:r>
+    </w:p>
+    <w:p>
+      <w:pPr>
+        <w:pStyle w:val="ListParagraph"/>
+        <w:numPr>
+          <w:ilvl w:val="1"/>
+          <w:numId w:val="39"/>
+        </w:numPr>
+      </w:pPr>
+      <w:r>
+        <w:t>Bezig geweest met bug fixing</w:t>
+      </w:r>
+    </w:p>
+    <w:p>
+      <w:pPr>
+        <w:pStyle w:val="ListParagraph"/>
+        <w:numPr>
+          <w:ilvl w:val="1"/>
+          <w:numId w:val="39"/>
+        </w:numPr>
+      </w:pPr>
+      <w:r>
+        <w:t>Meer ui gepolished</w:t>
       </w:r>
       <w:r>
         <w:rPr>
@@ -3003,7 +3236,7 @@
         <w:pStyle w:val="ListParagraph"/>
         <w:numPr>
           <w:ilvl w:val="0"/>
-          <w:numId w:val="40"/>
+          <w:numId w:val="39"/>
         </w:numPr>
       </w:pPr>
       <w:r>
@@ -3021,11 +3254,10 @@
         <w:br/>
       </w:r>
       <w:r>
-        <w:rPr>
-          <w:i/>
-          <w:iCs/>
-        </w:rPr>
-        <w:t>…</w:t>
+        <w:t xml:space="preserve">het schrijven </w:t>
+      </w:r>
+      <w:r>
+        <w:t>binnen code van andere mensen in nog steeds moeilijk voor, vooral het laten van specifieke code wanneer ik een mogelijkheid zie om het te verbeteren. Ik heb mijzelf verbeterd in dit geval, door meer te communiceren met de persoon die origineel de code heeft gemaakt en sparren qua ideeën.</w:t>
       </w:r>
       <w:r>
         <w:rPr>
@@ -3040,7 +3272,7 @@
         <w:pStyle w:val="ListParagraph"/>
         <w:numPr>
           <w:ilvl w:val="0"/>
-          <w:numId w:val="40"/>
+          <w:numId w:val="39"/>
         </w:numPr>
       </w:pPr>
       <w:r>
@@ -3058,11 +3290,7 @@
         <w:br/>
       </w:r>
       <w:r>
-        <w:rPr>
-          <w:i/>
-          <w:iCs/>
-        </w:rPr>
-        <w:t>…</w:t>
+        <w:t>mijn communicatievaardigheden qua code is beter aan het gaan, vooral in het geval van samen werken in dezelfde code/dichtbij elkaar werkende code.</w:t>
       </w:r>
       <w:r>
         <w:rPr>
@@ -3077,7 +3305,7 @@
         <w:pStyle w:val="ListParagraph"/>
         <w:numPr>
           <w:ilvl w:val="0"/>
-          <w:numId w:val="40"/>
+          <w:numId w:val="39"/>
         </w:numPr>
       </w:pPr>
       <w:r>
@@ -3095,11 +3323,16 @@
         <w:br/>
       </w:r>
       <w:r>
-        <w:rPr>
-          <w:i/>
-          <w:iCs/>
-        </w:rPr>
-        <w:t>…</w:t>
+        <w:t xml:space="preserve">Ik mis geen informatie, alles is </w:t>
+      </w:r>
+      <w:r>
+        <w:t>relatief</w:t>
+      </w:r>
+      <w:r>
+        <w:t xml:space="preserve"> duidelijk gepland. Ik weet wat ik moet doen, en wanneer ik dat moet doen</w:t>
+      </w:r>
+      <w:r>
+        <w:t>, wel mis ik op dit moment nog een duidelijk beeld voor de planning van de volgende sprint.</w:t>
       </w:r>
       <w:r>
         <w:rPr>
@@ -3114,7 +3347,7 @@
         <w:pStyle w:val="ListParagraph"/>
         <w:numPr>
           <w:ilvl w:val="0"/>
-          <w:numId w:val="40"/>
+          <w:numId w:val="39"/>
         </w:numPr>
         <w:rPr>
           <w:i/>
@@ -3156,11 +3389,7 @@
         <w:br/>
       </w:r>
       <w:r>
-        <w:rPr>
-          <w:i/>
-          <w:iCs/>
-        </w:rPr>
-        <w:t>…</w:t>
+        <w:t xml:space="preserve">communicatie gaat nog steeds niet altijd het best, vooral in het geval met communicatie met Quinn, vanwege dat wij dingen anders doen spar ik er zelf graag over, maar soms heb ik het gevoel dat mijn methoden niet echt rekening gehouden wordt. </w:t>
       </w:r>
       <w:r>
         <w:rPr>
@@ -3175,7 +3404,7 @@
         <w:pStyle w:val="ListParagraph"/>
         <w:numPr>
           <w:ilvl w:val="0"/>
-          <w:numId w:val="40"/>
+          <w:numId w:val="39"/>
         </w:numPr>
         <w:rPr>
           <w:i/>
@@ -3211,11 +3440,7 @@
         <w:br/>
       </w:r>
       <w:r>
-        <w:rPr>
-          <w:i/>
-          <w:iCs/>
-        </w:rPr>
-        <w:t>…</w:t>
+        <w:t>Nogmaals mist er een basis level van focus, sommige focussen wel goed, maar er komen ook vaak genoeg situaties waar iemand op de telefoon zit voor te lange tijden.</w:t>
       </w:r>
       <w:r>
         <w:rPr>
@@ -3230,7 +3455,7 @@
         <w:pStyle w:val="ListParagraph"/>
         <w:numPr>
           <w:ilvl w:val="0"/>
-          <w:numId w:val="40"/>
+          <w:numId w:val="39"/>
         </w:numPr>
       </w:pPr>
       <w:r>
@@ -3248,11 +3473,7 @@
         <w:br/>
       </w:r>
       <w:r>
-        <w:rPr>
-          <w:i/>
-          <w:iCs/>
-        </w:rPr>
-        <w:t>…</w:t>
+        <w:t>Ik ben relatief gestresseerd, ik heb relatief vaak conflicten met Quinn qua communicatie. Ook voelt het alsof er niet echt een schema gehouden word de helft van de tijd waardoor ik mijn zicht en ritme verlies.</w:t>
       </w:r>
       <w:r>
         <w:rPr>
@@ -3267,7 +3488,7 @@
         <w:pStyle w:val="ListParagraph"/>
         <w:numPr>
           <w:ilvl w:val="0"/>
-          <w:numId w:val="40"/>
+          <w:numId w:val="39"/>
         </w:numPr>
         <w:rPr>
           <w:i/>
@@ -3279,7 +3500,21 @@
           <w:b/>
           <w:bCs/>
         </w:rPr>
-        <w:t xml:space="preserve">Actiepunten voor de volgende sprint. </w:t>
+        <w:t xml:space="preserve">Actiepunten voor de volgende </w:t>
+      </w:r>
+      <w:r>
+        <w:rPr>
+          <w:b/>
+          <w:bCs/>
+        </w:rPr>
+        <w:t>sprint</w:t>
+      </w:r>
+      <w:r>
+        <w:rPr>
+          <w:b/>
+          <w:bCs/>
+        </w:rPr>
+        <w:t xml:space="preserve">. </w:t>
       </w:r>
       <w:r>
         <w:rPr>
@@ -3289,7 +3524,22 @@
         <w:br/>
       </w:r>
       <w:r>
-        <w:t>…</w:t>
+        <w:t xml:space="preserve">Ik moet mij </w:t>
+      </w:r>
+      <w:r>
+        <w:t>nogmaals</w:t>
+      </w:r>
+      <w:r>
+        <w:t xml:space="preserve"> minder bemoeien met de taken van de scrum master</w:t>
+      </w:r>
+      <w:r>
+        <w:t>, vaak neem ik deze rol over vanwege dat ik niet altijd het gevoel heb dat Gido het serieus neemt</w:t>
+      </w:r>
+      <w:r>
+        <w:t xml:space="preserve">. </w:t>
+      </w:r>
+      <w:r>
+        <w:t>Ook zou ik graag de communicatie problemen tussen mij en Quinn verbeteren, maar ik weet niet zeker of dit mogelijk is vanwege mijn eigen verhoogde stress en Quinn’s relatief snelle agressieve reacties op dit moment.</w:t>
       </w:r>
     </w:p>
     <w:p>
@@ -3741,9 +3991,9 @@
       </w:pPr>
     </w:p>
     <w:sectPr>
-      <w:footerReference w:type="default" r:id="rId21"/>
-      <w:headerReference w:type="first" r:id="rId22"/>
-      <w:footerReference w:type="first" r:id="rId23"/>
+      <w:footerReference w:type="default" r:id="rId26"/>
+      <w:headerReference w:type="first" r:id="rId27"/>
+      <w:footerReference w:type="first" r:id="rId28"/>
       <w:pgSz w:w="11906" w:h="16838"/>
       <w:pgMar w:top="1417" w:right="1417" w:bottom="1417" w:left="1417" w:header="708" w:footer="708" w:gutter="0"/>
       <w:cols w:space="708"/>
@@ -9287,19 +9537,18 @@
 </file>
 
 <file path=customXml/item1.xml><?xml version="1.0" encoding="utf-8"?>
-<b:Sources xmlns:b="http://schemas.openxmlformats.org/officeDocument/2006/bibliography" xmlns="http://schemas.openxmlformats.org/officeDocument/2006/bibliography" SelectedStyle="\APASixthEditionOfficeOnline.xsl" StyleName="APA" Version="6"/>
+<p:properties xmlns:p="http://schemas.microsoft.com/office/2006/metadata/properties" xmlns:xsi="http://www.w3.org/2001/XMLSchema-instance" xmlns:pc="http://schemas.microsoft.com/office/infopath/2007/PartnerControls">
+  <documentManagement>
+    <TaxCatchAll xmlns="a525567b-649d-460c-8e8e-4b8ff2198859" xsi:nil="true"/>
+    <lcf76f155ced4ddcb4097134ff3c332f xmlns="d6efa0f9-dae8-495f-a801-1a676c3280d6">
+      <Terms xmlns="http://schemas.microsoft.com/office/infopath/2007/PartnerControls"/>
+    </lcf76f155ced4ddcb4097134ff3c332f>
+    <ReferenceId xmlns="d6efa0f9-dae8-495f-a801-1a676c3280d6" xsi:nil="true"/>
+  </documentManagement>
+</p:properties>
 </file>
 
 <file path=customXml/item2.xml><?xml version="1.0" encoding="utf-8"?>
-<?mso-contentType ?>
-<FormTemplates xmlns="http://schemas.microsoft.com/sharepoint/v3/contenttype/forms">
-  <Display>DocumentLibraryForm</Display>
-  <Edit>DocumentLibraryForm</Edit>
-  <New>DocumentLibraryForm</New>
-</FormTemplates>
-</file>
-
-<file path=customXml/item3.xml><?xml version="1.0" encoding="utf-8"?>
 <ct:contentTypeSchema xmlns:ct="http://schemas.microsoft.com/office/2006/metadata/contentType" xmlns:ma="http://schemas.microsoft.com/office/2006/metadata/properties/metaAttributes" ct:_="" ma:_="" ma:contentTypeName="Document" ma:contentTypeID="0x010100665464867BBD6147A31646DF0461D184" ma:contentTypeVersion="12" ma:contentTypeDescription="Een nieuw document maken." ma:contentTypeScope="" ma:versionID="fb14baebca41b563e1502066157e2f79">
   <xsd:schema xmlns:xsd="http://www.w3.org/2001/XMLSchema" xmlns:xs="http://www.w3.org/2001/XMLSchema" xmlns:p="http://schemas.microsoft.com/office/2006/metadata/properties" xmlns:ns2="d6efa0f9-dae8-495f-a801-1a676c3280d6" xmlns:ns3="a525567b-649d-460c-8e8e-4b8ff2198859" targetNamespace="http://schemas.microsoft.com/office/2006/metadata/properties" ma:root="true" ma:fieldsID="b7c9fe1bf5062ab4e996756ff7dfce89" ns2:_="" ns3:_="">
     <xsd:import namespace="d6efa0f9-dae8-495f-a801-1a676c3280d6"/>
@@ -9500,35 +9749,31 @@
 </ct:contentTypeSchema>
 </file>
 
+<file path=customXml/item3.xml><?xml version="1.0" encoding="utf-8"?>
+<?mso-contentType ?>
+<FormTemplates xmlns="http://schemas.microsoft.com/sharepoint/v3/contenttype/forms">
+  <Display>DocumentLibraryForm</Display>
+  <Edit>DocumentLibraryForm</Edit>
+  <New>DocumentLibraryForm</New>
+</FormTemplates>
+</file>
+
 <file path=customXml/item4.xml><?xml version="1.0" encoding="utf-8"?>
-<p:properties xmlns:p="http://schemas.microsoft.com/office/2006/metadata/properties" xmlns:xsi="http://www.w3.org/2001/XMLSchema-instance" xmlns:pc="http://schemas.microsoft.com/office/infopath/2007/PartnerControls">
-  <documentManagement>
-    <TaxCatchAll xmlns="a525567b-649d-460c-8e8e-4b8ff2198859" xsi:nil="true"/>
-    <lcf76f155ced4ddcb4097134ff3c332f xmlns="d6efa0f9-dae8-495f-a801-1a676c3280d6">
-      <Terms xmlns="http://schemas.microsoft.com/office/infopath/2007/PartnerControls"/>
-    </lcf76f155ced4ddcb4097134ff3c332f>
-    <ReferenceId xmlns="d6efa0f9-dae8-495f-a801-1a676c3280d6" xsi:nil="true"/>
-  </documentManagement>
-</p:properties>
+<b:Sources xmlns:b="http://schemas.openxmlformats.org/officeDocument/2006/bibliography" xmlns="http://schemas.openxmlformats.org/officeDocument/2006/bibliography" SelectedStyle="\APASixthEditionOfficeOnline.xsl" StyleName="APA" Version="6"/>
 </file>
 
 <file path=customXml/itemProps1.xml><?xml version="1.0" encoding="utf-8"?>
-<ds:datastoreItem xmlns:ds="http://schemas.openxmlformats.org/officeDocument/2006/customXml" ds:itemID="{72B7D650-2FAA-4D72-B587-235E59E6AC26}">
+<ds:datastoreItem xmlns:ds="http://schemas.openxmlformats.org/officeDocument/2006/customXml" ds:itemID="{846B1C81-E993-40E7-BCC5-DA63F0CD945C}">
   <ds:schemaRefs>
-    <ds:schemaRef ds:uri="http://schemas.openxmlformats.org/officeDocument/2006/bibliography"/>
+    <ds:schemaRef ds:uri="http://schemas.microsoft.com/office/2006/metadata/properties"/>
+    <ds:schemaRef ds:uri="http://schemas.microsoft.com/office/infopath/2007/PartnerControls"/>
+    <ds:schemaRef ds:uri="a525567b-649d-460c-8e8e-4b8ff2198859"/>
+    <ds:schemaRef ds:uri="d6efa0f9-dae8-495f-a801-1a676c3280d6"/>
   </ds:schemaRefs>
 </ds:datastoreItem>
 </file>
 
 <file path=customXml/itemProps2.xml><?xml version="1.0" encoding="utf-8"?>
-<ds:datastoreItem xmlns:ds="http://schemas.openxmlformats.org/officeDocument/2006/customXml" ds:itemID="{C6916C6B-E06E-47CD-A094-BBBE44C5EA8C}">
-  <ds:schemaRefs>
-    <ds:schemaRef ds:uri="http://schemas.microsoft.com/sharepoint/v3/contenttype/forms"/>
-  </ds:schemaRefs>
-</ds:datastoreItem>
-</file>
-
-<file path=customXml/itemProps3.xml><?xml version="1.0" encoding="utf-8"?>
 <ds:datastoreItem xmlns:ds="http://schemas.openxmlformats.org/officeDocument/2006/customXml" ds:itemID="{A0843AB5-4663-49F8-BC6D-8CBF4ABFDCB3}">
   <ds:schemaRefs>
     <ds:schemaRef ds:uri="http://schemas.microsoft.com/office/2006/metadata/contentType"/>
@@ -9547,13 +9792,18 @@
 </ds:datastoreItem>
 </file>
 
+<file path=customXml/itemProps3.xml><?xml version="1.0" encoding="utf-8"?>
+<ds:datastoreItem xmlns:ds="http://schemas.openxmlformats.org/officeDocument/2006/customXml" ds:itemID="{C6916C6B-E06E-47CD-A094-BBBE44C5EA8C}">
+  <ds:schemaRefs>
+    <ds:schemaRef ds:uri="http://schemas.microsoft.com/sharepoint/v3/contenttype/forms"/>
+  </ds:schemaRefs>
+</ds:datastoreItem>
+</file>
+
 <file path=customXml/itemProps4.xml><?xml version="1.0" encoding="utf-8"?>
-<ds:datastoreItem xmlns:ds="http://schemas.openxmlformats.org/officeDocument/2006/customXml" ds:itemID="{846B1C81-E993-40E7-BCC5-DA63F0CD945C}">
+<ds:datastoreItem xmlns:ds="http://schemas.openxmlformats.org/officeDocument/2006/customXml" ds:itemID="{72B7D650-2FAA-4D72-B587-235E59E6AC26}">
   <ds:schemaRefs>
-    <ds:schemaRef ds:uri="http://schemas.microsoft.com/office/2006/metadata/properties"/>
-    <ds:schemaRef ds:uri="http://schemas.microsoft.com/office/infopath/2007/PartnerControls"/>
-    <ds:schemaRef ds:uri="a525567b-649d-460c-8e8e-4b8ff2198859"/>
-    <ds:schemaRef ds:uri="d6efa0f9-dae8-495f-a801-1a676c3280d6"/>
+    <ds:schemaRef ds:uri="http://schemas.openxmlformats.org/officeDocument/2006/bibliography"/>
   </ds:schemaRefs>
 </ds:datastoreItem>
 </file>
</xml_diff>